<commit_message>
Annual changes to bay open site
</commit_message>
<xml_diff>
--- a/offline/entryform.docx
+++ b/offline/entryform.docx
@@ -76,6 +76,7 @@
           <w:szCs w:val="26"/>
         </w:rPr>
       </w:pPr>
+      <w:proofErr w:type="gramStart"/>
       <w:r>
         <w:rPr>
           <w:rFonts w:ascii="Arial" w:hAnsi="Arial" w:cs="Arial"/>
@@ -85,7 +86,19 @@
           <w:sz w:val="26"/>
           <w:szCs w:val="26"/>
         </w:rPr>
-        <w:t xml:space="preserve">there will be </w:t>
+        <w:t>there</w:t>
+      </w:r>
+      <w:proofErr w:type="gramEnd"/>
+      <w:r>
+        <w:rPr>
+          <w:rFonts w:ascii="Arial" w:hAnsi="Arial" w:cs="Arial"/>
+          <w:b/>
+          <w:bCs/>
+          <w:color w:val="000000"/>
+          <w:sz w:val="26"/>
+          <w:szCs w:val="26"/>
+        </w:rPr>
+        <w:t xml:space="preserve"> will be </w:t>
       </w:r>
       <w:r>
         <w:rPr>
@@ -364,7 +377,7 @@
                                 <w:sz w:val="20"/>
                                 <w:szCs w:val="20"/>
                               </w:rPr>
-                              <w:t>1st of January 2014</w:t>
+                              <w:t>1st of January 2015</w:t>
                             </w:r>
                             <w:r>
                               <w:rPr>
@@ -546,7 +559,7 @@
                           <w:sz w:val="20"/>
                           <w:szCs w:val="20"/>
                         </w:rPr>
-                        <w:t>1st of January 2014</w:t>
+                        <w:t>1st of January 2015</w:t>
                       </w:r>
                       <w:r>
                         <w:rPr>
@@ -681,7 +694,18 @@
           <w:iCs/>
           <w:color w:val="000000"/>
         </w:rPr>
-        <w:t>Cafe available for refreshments and light snacks)</w:t>
+        <w:t>Cafe available for refresh</w:t>
+      </w:r>
+      <w:bookmarkStart w:id="0" w:name="_GoBack"/>
+      <w:bookmarkEnd w:id="0"/>
+      <w:r>
+        <w:rPr>
+          <w:rFonts w:ascii="Arial-ItalicMT" w:hAnsi="Arial-ItalicMT" w:cs="Arial-ItalicMT"/>
+          <w:i/>
+          <w:iCs/>
+          <w:color w:val="000000"/>
+        </w:rPr>
+        <w:t>ments and light snacks)</w:t>
       </w:r>
     </w:p>
     <w:p>
@@ -755,12 +779,21 @@
           <w:color w:val="000000"/>
         </w:rPr>
       </w:pPr>
-      <w:r>
-        <w:rPr>
-          <w:rFonts w:ascii="Arial" w:hAnsi="Arial" w:cs="Arial"/>
-          <w:color w:val="000000"/>
-        </w:rPr>
-        <w:t>minutes prior:</w:t>
+      <w:proofErr w:type="gramStart"/>
+      <w:r>
+        <w:rPr>
+          <w:rFonts w:ascii="Arial" w:hAnsi="Arial" w:cs="Arial"/>
+          <w:color w:val="000000"/>
+        </w:rPr>
+        <w:t>minutes</w:t>
+      </w:r>
+      <w:proofErr w:type="gramEnd"/>
+      <w:r>
+        <w:rPr>
+          <w:rFonts w:ascii="Arial" w:hAnsi="Arial" w:cs="Arial"/>
+          <w:color w:val="000000"/>
+        </w:rPr>
+        <w:t xml:space="preserve"> prior:</w:t>
       </w:r>
     </w:p>
     <w:p>
@@ -970,14 +1003,23 @@
           <w:rFonts w:ascii="Arial" w:hAnsi="Arial" w:cs="Arial"/>
           <w:color w:val="000000"/>
         </w:rPr>
-        <w:t xml:space="preserve">Phone: 07866080966  </w:t>
-      </w:r>
-      <w:r>
-        <w:rPr>
-          <w:rFonts w:ascii="Arial" w:hAnsi="Arial" w:cs="Arial"/>
-          <w:color w:val="000000"/>
-        </w:rPr>
-        <w:t xml:space="preserve">Email: </w:t>
+        <w:t xml:space="preserve">Phone: </w:t>
+      </w:r>
+      <w:proofErr w:type="gramStart"/>
+      <w:r>
+        <w:rPr>
+          <w:rFonts w:ascii="Arial" w:hAnsi="Arial" w:cs="Arial"/>
+          <w:color w:val="000000"/>
+        </w:rPr>
+        <w:t>07866080966  Email</w:t>
+      </w:r>
+      <w:proofErr w:type="gramEnd"/>
+      <w:r>
+        <w:rPr>
+          <w:rFonts w:ascii="Arial" w:hAnsi="Arial" w:cs="Arial"/>
+          <w:color w:val="000000"/>
+        </w:rPr>
+        <w:t xml:space="preserve">: </w:t>
       </w:r>
       <w:hyperlink r:id="rId5" w:history="1">
         <w:r>
@@ -1070,26 +1112,7 @@
                                 <w:sz w:val="32"/>
                                 <w:szCs w:val="32"/>
                               </w:rPr>
-                              <w:t>Sunday 1</w:t>
-                            </w:r>
-                            <w:r>
-                              <w:rPr>
-                                <w:rFonts w:ascii="Arial" w:hAnsi="Arial" w:cs="Arial"/>
-                                <w:color w:val="FFFFFF" w:themeColor="background1"/>
-                                <w:sz w:val="32"/>
-                                <w:szCs w:val="32"/>
-                                <w:vertAlign w:val="superscript"/>
-                              </w:rPr>
-                              <w:t>st</w:t>
-                            </w:r>
-                            <w:r>
-                              <w:rPr>
-                                <w:rFonts w:ascii="Arial" w:hAnsi="Arial" w:cs="Arial"/>
-                                <w:color w:val="FFFFFF" w:themeColor="background1"/>
-                                <w:sz w:val="32"/>
-                                <w:szCs w:val="32"/>
-                              </w:rPr>
-                              <w:t xml:space="preserve"> December 2013</w:t>
+                              <w:t>Sunday 11th January 2015</w:t>
                             </w:r>
                           </w:p>
                           <w:p>
@@ -1168,26 +1191,7 @@
                           <w:sz w:val="32"/>
                           <w:szCs w:val="32"/>
                         </w:rPr>
-                        <w:t>Sunday 1</w:t>
-                      </w:r>
-                      <w:r>
-                        <w:rPr>
-                          <w:rFonts w:ascii="Arial" w:hAnsi="Arial" w:cs="Arial"/>
-                          <w:color w:val="FFFFFF" w:themeColor="background1"/>
-                          <w:sz w:val="32"/>
-                          <w:szCs w:val="32"/>
-                          <w:vertAlign w:val="superscript"/>
-                        </w:rPr>
-                        <w:t>st</w:t>
-                      </w:r>
-                      <w:r>
-                        <w:rPr>
-                          <w:rFonts w:ascii="Arial" w:hAnsi="Arial" w:cs="Arial"/>
-                          <w:color w:val="FFFFFF" w:themeColor="background1"/>
-                          <w:sz w:val="32"/>
-                          <w:szCs w:val="32"/>
-                        </w:rPr>
-                        <w:t xml:space="preserve"> December 2013</w:t>
+                        <w:t>Sunday 11th January 2015</w:t>
                       </w:r>
                     </w:p>
                     <w:p>
@@ -1267,7 +1271,25 @@
         <w:rPr>
           <w:rFonts w:ascii="Arial" w:hAnsi="Arial" w:cs="Arial"/>
         </w:rPr>
-        <w:t>5 if received before November 24</w:t>
+        <w:t xml:space="preserve">5 if received before </w:t>
+      </w:r>
+      <w:r>
+        <w:rPr>
+          <w:rFonts w:ascii="Arial" w:hAnsi="Arial" w:cs="Arial"/>
+        </w:rPr>
+        <w:t>January</w:t>
+      </w:r>
+      <w:r>
+        <w:rPr>
+          <w:rFonts w:ascii="Arial" w:hAnsi="Arial" w:cs="Arial"/>
+        </w:rPr>
+        <w:t xml:space="preserve"> </w:t>
+      </w:r>
+      <w:r>
+        <w:rPr>
+          <w:rFonts w:ascii="Arial" w:hAnsi="Arial" w:cs="Arial"/>
+        </w:rPr>
+        <w:t>8</w:t>
       </w:r>
       <w:r>
         <w:rPr>
@@ -1281,10 +1303,8 @@
         <w:rPr>
           <w:rFonts w:ascii="Arial" w:hAnsi="Arial" w:cs="Arial"/>
         </w:rPr>
-        <w:t>2013</w:t>
-      </w:r>
-      <w:bookmarkStart w:id="0" w:name="_GoBack"/>
-      <w:bookmarkEnd w:id="0"/>
+        <w:t>2015</w:t>
+      </w:r>
       <w:r>
         <w:rPr>
           <w:rFonts w:ascii="Arial" w:hAnsi="Arial" w:cs="Arial"/>
@@ -1343,7 +1363,7 @@
         <w:rPr>
           <w:rFonts w:ascii="Arial" w:hAnsi="Arial" w:cs="Arial"/>
         </w:rPr>
-        <w:t>September</w:t>
+        <w:t>now</w:t>
       </w:r>
       <w:r>
         <w:rPr>
@@ -1410,6 +1430,7 @@
           <w:szCs w:val="32"/>
         </w:rPr>
       </w:pPr>
+      <w:proofErr w:type="spellStart"/>
       <w:r>
         <w:rPr>
           <w:rFonts w:ascii="Arial" w:hAnsi="Arial" w:cs="Arial"/>
@@ -1417,7 +1438,17 @@
           <w:sz w:val="32"/>
           <w:szCs w:val="32"/>
         </w:rPr>
-        <w:t>TheBay Open Entry &amp; Consent Form</w:t>
+        <w:t>TheBay</w:t>
+      </w:r>
+      <w:proofErr w:type="spellEnd"/>
+      <w:r>
+        <w:rPr>
+          <w:rFonts w:ascii="Arial" w:hAnsi="Arial" w:cs="Arial"/>
+          <w:b/>
+          <w:sz w:val="32"/>
+          <w:szCs w:val="32"/>
+        </w:rPr>
+        <w:t xml:space="preserve"> Open Entry &amp; Consent Form</w:t>
       </w:r>
     </w:p>
     <w:p>
@@ -2573,6 +2604,7 @@
           <w:szCs w:val="20"/>
         </w:rPr>
       </w:pPr>
+      <w:proofErr w:type="gramStart"/>
       <w:r>
         <w:rPr>
           <w:rFonts w:ascii="Arial" w:hAnsi="Arial" w:cs="Arial"/>
@@ -2581,7 +2613,18 @@
           <w:sz w:val="20"/>
           <w:szCs w:val="20"/>
         </w:rPr>
-        <w:t>fencers compete at their own risk. The organisers’ word is final. The organisers cannot be</w:t>
+        <w:t>fencers</w:t>
+      </w:r>
+      <w:proofErr w:type="gramEnd"/>
+      <w:r>
+        <w:rPr>
+          <w:rFonts w:ascii="Arial" w:hAnsi="Arial" w:cs="Arial"/>
+          <w:i/>
+          <w:iCs/>
+          <w:sz w:val="20"/>
+          <w:szCs w:val="20"/>
+        </w:rPr>
+        <w:t xml:space="preserve"> compete at their own risk. The organisers’ word is final. The organisers cannot be</w:t>
       </w:r>
     </w:p>
     <w:p>
@@ -2601,6 +2644,7 @@
           <w:szCs w:val="20"/>
         </w:rPr>
       </w:pPr>
+      <w:proofErr w:type="gramStart"/>
       <w:r>
         <w:rPr>
           <w:rFonts w:ascii="Arial" w:hAnsi="Arial" w:cs="Arial"/>
@@ -2609,7 +2653,18 @@
           <w:sz w:val="20"/>
           <w:szCs w:val="20"/>
         </w:rPr>
-        <w:t>held responsible for any accident, loss, damage or injury sustained at the competition.</w:t>
+        <w:t>held</w:t>
+      </w:r>
+      <w:proofErr w:type="gramEnd"/>
+      <w:r>
+        <w:rPr>
+          <w:rFonts w:ascii="Arial" w:hAnsi="Arial" w:cs="Arial"/>
+          <w:i/>
+          <w:iCs/>
+          <w:sz w:val="20"/>
+          <w:szCs w:val="20"/>
+        </w:rPr>
+        <w:t xml:space="preserve"> responsible for any accident, loss, damage or injury sustained at the competition.</w:t>
       </w:r>
     </w:p>
     <w:p>
@@ -3476,7 +3531,7 @@
 </file>
 
 <file path=customXml/itemProps1.xml><?xml version="1.0" encoding="utf-8"?>
-<ds:datastoreItem xmlns:ds="http://schemas.openxmlformats.org/officeDocument/2006/customXml" ds:itemID="{F9F06EAB-B8F8-4006-A194-E9412F10B441}">
+<ds:datastoreItem xmlns:ds="http://schemas.openxmlformats.org/officeDocument/2006/customXml" ds:itemID="{1B7AD463-3416-4442-80F7-8ABA9DAE2CD3}">
   <ds:schemaRefs>
     <ds:schemaRef ds:uri="http://schemas.openxmlformats.org/officeDocument/2006/bibliography"/>
   </ds:schemaRefs>

</xml_diff>

<commit_message>
Set eventbrite entry and offline entry
</commit_message>
<xml_diff>
--- a/offline/entryform.docx
+++ b/offline/entryform.docx
@@ -1,6 +1,6 @@
 
 <file path=word/document.xml><?xml version="1.0" encoding="utf-8"?>
-<w:document xmlns:wpc="http://schemas.microsoft.com/office/word/2010/wordprocessingCanvas" xmlns:mc="http://schemas.openxmlformats.org/markup-compatibility/2006" xmlns:o="urn:schemas-microsoft-com:office:office" xmlns:r="http://schemas.openxmlformats.org/officeDocument/2006/relationships" xmlns:m="http://schemas.openxmlformats.org/officeDocument/2006/math" xmlns:v="urn:schemas-microsoft-com:vml" xmlns:wp14="http://schemas.microsoft.com/office/word/2010/wordprocessingDrawing" xmlns:wp="http://schemas.openxmlformats.org/drawingml/2006/wordprocessingDrawing" xmlns:w10="urn:schemas-microsoft-com:office:word" xmlns:w="http://schemas.openxmlformats.org/wordprocessingml/2006/main" xmlns:w14="http://schemas.microsoft.com/office/word/2010/wordml" xmlns:w15="http://schemas.microsoft.com/office/word/2012/wordml" xmlns:wpg="http://schemas.microsoft.com/office/word/2010/wordprocessingGroup" xmlns:wpi="http://schemas.microsoft.com/office/word/2010/wordprocessingInk" xmlns:wne="http://schemas.microsoft.com/office/word/2006/wordml" xmlns:wps="http://schemas.microsoft.com/office/word/2010/wordprocessingShape" mc:Ignorable="w14 w15 wp14">
+<w:document xmlns:wpc="http://schemas.microsoft.com/office/word/2010/wordprocessingCanvas" xmlns:cx="http://schemas.microsoft.com/office/drawing/2014/chartex" xmlns:cx1="http://schemas.microsoft.com/office/drawing/2015/9/8/chartex" xmlns:cx2="http://schemas.microsoft.com/office/drawing/2015/10/21/chartex" xmlns:cx3="http://schemas.microsoft.com/office/drawing/2016/5/9/chartex" xmlns:cx4="http://schemas.microsoft.com/office/drawing/2016/5/10/chartex" xmlns:cx5="http://schemas.microsoft.com/office/drawing/2016/5/11/chartex" xmlns:cx6="http://schemas.microsoft.com/office/drawing/2016/5/12/chartex" xmlns:cx7="http://schemas.microsoft.com/office/drawing/2016/5/13/chartex" xmlns:cx8="http://schemas.microsoft.com/office/drawing/2016/5/14/chartex" xmlns:mc="http://schemas.openxmlformats.org/markup-compatibility/2006" xmlns:aink="http://schemas.microsoft.com/office/drawing/2016/ink" xmlns:am3d="http://schemas.microsoft.com/office/drawing/2017/model3d" xmlns:o="urn:schemas-microsoft-com:office:office" xmlns:r="http://schemas.openxmlformats.org/officeDocument/2006/relationships" xmlns:m="http://schemas.openxmlformats.org/officeDocument/2006/math" xmlns:v="urn:schemas-microsoft-com:vml" xmlns:wp14="http://schemas.microsoft.com/office/word/2010/wordprocessingDrawing" xmlns:wp="http://schemas.openxmlformats.org/drawingml/2006/wordprocessingDrawing" xmlns:w10="urn:schemas-microsoft-com:office:word" xmlns:w="http://schemas.openxmlformats.org/wordprocessingml/2006/main" xmlns:w14="http://schemas.microsoft.com/office/word/2010/wordml" xmlns:w15="http://schemas.microsoft.com/office/word/2012/wordml" xmlns:w16cid="http://schemas.microsoft.com/office/word/2016/wordml/cid" xmlns:w16se="http://schemas.microsoft.com/office/word/2015/wordml/symex" xmlns:wpg="http://schemas.microsoft.com/office/word/2010/wordprocessingGroup" xmlns:wpi="http://schemas.microsoft.com/office/word/2010/wordprocessingInk" xmlns:wne="http://schemas.microsoft.com/office/word/2006/wordml" xmlns:wps="http://schemas.microsoft.com/office/word/2010/wordprocessingShape" mc:Ignorable="w14 w15 w16se w16cid wp14">
   <w:body>
     <w:p>
       <w:pPr>
@@ -76,7 +76,6 @@
           <w:szCs w:val="26"/>
         </w:rPr>
       </w:pPr>
-      <w:proofErr w:type="gramStart"/>
       <w:r>
         <w:rPr>
           <w:rFonts w:ascii="Arial" w:hAnsi="Arial" w:cs="Arial"/>
@@ -86,9 +85,8 @@
           <w:sz w:val="26"/>
           <w:szCs w:val="26"/>
         </w:rPr>
-        <w:t>there</w:t>
-      </w:r>
-      <w:proofErr w:type="gramEnd"/>
+        <w:t xml:space="preserve">there will be </w:t>
+      </w:r>
       <w:r>
         <w:rPr>
           <w:rFonts w:ascii="Arial" w:hAnsi="Arial" w:cs="Arial"/>
@@ -98,7 +96,7 @@
           <w:sz w:val="26"/>
           <w:szCs w:val="26"/>
         </w:rPr>
-        <w:t xml:space="preserve"> will be </w:t>
+        <w:t xml:space="preserve">medals for Best Cadet (born </w:t>
       </w:r>
       <w:r>
         <w:rPr>
@@ -109,7 +107,7 @@
           <w:sz w:val="26"/>
           <w:szCs w:val="26"/>
         </w:rPr>
-        <w:t>medals for Best Cadet (born 1996</w:t>
+        <w:t>2002</w:t>
       </w:r>
       <w:r>
         <w:rPr>
@@ -190,7 +188,7 @@
         <mc:AlternateContent>
           <mc:Choice Requires="wps">
             <w:drawing>
-              <wp:anchor distT="45720" distB="45720" distL="114300" distR="114300" simplePos="0" relativeHeight="251659264" behindDoc="0" locked="0" layoutInCell="1" allowOverlap="1" wp14:anchorId="39F0C856" wp14:editId="6542557F">
+              <wp:anchor distT="45720" distB="45720" distL="114300" distR="114300" simplePos="0" relativeHeight="251659264" behindDoc="0" locked="0" layoutInCell="1" allowOverlap="1" wp14:anchorId="5A4B7DA0" wp14:editId="1D1F4D27">
                 <wp:simplePos x="0" y="0"/>
                 <wp:positionH relativeFrom="column">
                   <wp:posOffset>3312019</wp:posOffset>
@@ -377,7 +375,16 @@
                                 <w:sz w:val="20"/>
                                 <w:szCs w:val="20"/>
                               </w:rPr>
-                              <w:t>1st of January 2015</w:t>
+                              <w:t>1st of January 201</w:t>
+                            </w:r>
+                            <w:r>
+                              <w:rPr>
+                                <w:rFonts w:ascii="Arial" w:hAnsi="Arial" w:cs="Arial"/>
+                                <w:color w:val="000000"/>
+                                <w:sz w:val="20"/>
+                                <w:szCs w:val="20"/>
+                              </w:rPr>
+                              <w:t>9</w:t>
                             </w:r>
                             <w:r>
                               <w:rPr>
@@ -408,7 +415,7 @@
           </mc:Choice>
           <mc:Fallback>
             <w:pict>
-              <v:shapetype w14:anchorId="39F0C856" id="_x0000_t202" coordsize="21600,21600" o:spt="202" path="m,l,21600r21600,l21600,xe">
+              <v:shapetype w14:anchorId="5A4B7DA0" id="_x0000_t202" coordsize="21600,21600" o:spt="202" path="m,l,21600r21600,l21600,xe">
                 <v:stroke joinstyle="miter"/>
                 <v:path gradientshapeok="t" o:connecttype="rect"/>
               </v:shapetype>
@@ -559,7 +566,16 @@
                           <w:sz w:val="20"/>
                           <w:szCs w:val="20"/>
                         </w:rPr>
-                        <w:t>1st of January 2015</w:t>
+                        <w:t>1st of January 201</w:t>
+                      </w:r>
+                      <w:r>
+                        <w:rPr>
+                          <w:rFonts w:ascii="Arial" w:hAnsi="Arial" w:cs="Arial"/>
+                          <w:color w:val="000000"/>
+                          <w:sz w:val="20"/>
+                          <w:szCs w:val="20"/>
+                        </w:rPr>
+                        <w:t>9</w:t>
                       </w:r>
                       <w:r>
                         <w:rPr>
@@ -694,18 +710,7 @@
           <w:iCs/>
           <w:color w:val="000000"/>
         </w:rPr>
-        <w:t>Cafe available for refresh</w:t>
-      </w:r>
-      <w:bookmarkStart w:id="0" w:name="_GoBack"/>
-      <w:bookmarkEnd w:id="0"/>
-      <w:r>
-        <w:rPr>
-          <w:rFonts w:ascii="Arial-ItalicMT" w:hAnsi="Arial-ItalicMT" w:cs="Arial-ItalicMT"/>
-          <w:i/>
-          <w:iCs/>
-          <w:color w:val="000000"/>
-        </w:rPr>
-        <w:t>ments and light snacks)</w:t>
+        <w:t>Cafe available for refreshments and light snacks)</w:t>
       </w:r>
     </w:p>
     <w:p>
@@ -779,21 +784,12 @@
           <w:color w:val="000000"/>
         </w:rPr>
       </w:pPr>
-      <w:proofErr w:type="gramStart"/>
-      <w:r>
-        <w:rPr>
-          <w:rFonts w:ascii="Arial" w:hAnsi="Arial" w:cs="Arial"/>
-          <w:color w:val="000000"/>
-        </w:rPr>
-        <w:t>minutes</w:t>
-      </w:r>
-      <w:proofErr w:type="gramEnd"/>
-      <w:r>
-        <w:rPr>
-          <w:rFonts w:ascii="Arial" w:hAnsi="Arial" w:cs="Arial"/>
-          <w:color w:val="000000"/>
-        </w:rPr>
-        <w:t xml:space="preserve"> prior:</w:t>
+      <w:r>
+        <w:rPr>
+          <w:rFonts w:ascii="Arial" w:hAnsi="Arial" w:cs="Arial"/>
+          <w:color w:val="000000"/>
+        </w:rPr>
+        <w:t>minutes prior:</w:t>
       </w:r>
     </w:p>
     <w:p>
@@ -1055,7 +1051,7 @@
         <mc:AlternateContent>
           <mc:Choice Requires="wps">
             <w:drawing>
-              <wp:anchor distT="45720" distB="45720" distL="114300" distR="114300" simplePos="0" relativeHeight="251661312" behindDoc="0" locked="0" layoutInCell="1" allowOverlap="1" wp14:anchorId="3E413454" wp14:editId="66814E82">
+              <wp:anchor distT="45720" distB="45720" distL="114300" distR="114300" simplePos="0" relativeHeight="251661312" behindDoc="0" locked="0" layoutInCell="1" allowOverlap="1" wp14:anchorId="54DF8578" wp14:editId="1E101E31">
                 <wp:simplePos x="0" y="0"/>
                 <wp:positionH relativeFrom="page">
                   <wp:align>left</wp:align>
@@ -1112,7 +1108,7 @@
                                 <w:sz w:val="32"/>
                                 <w:szCs w:val="32"/>
                               </w:rPr>
-                              <w:t>Sunday 11th January 2015</w:t>
+                              <w:t>Saturday 2nd March 2019</w:t>
                             </w:r>
                           </w:p>
                           <w:p>
@@ -1172,7 +1168,7 @@
           </mc:Choice>
           <mc:Fallback>
             <w:pict>
-              <v:shape w14:anchorId="3E413454" id="_x0000_s1027" type="#_x0000_t202" style="position:absolute;margin-left:0;margin-top:25.55pt;width:839.35pt;height:103.5pt;rotation:90;z-index:251661312;visibility:visible;mso-wrap-style:square;mso-width-percent:0;mso-height-percent:0;mso-wrap-distance-left:9pt;mso-wrap-distance-top:3.6pt;mso-wrap-distance-right:9pt;mso-wrap-distance-bottom:3.6pt;mso-position-horizontal:left;mso-position-horizontal-relative:page;mso-position-vertical:absolute;mso-position-vertical-relative:text;mso-width-percent:0;mso-height-percent:0;mso-width-relative:margin;mso-height-relative:margin;v-text-anchor:middle" o:gfxdata="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" fillcolor="#5b9bd5 [3204]" stroked="f">
+              <v:shape w14:anchorId="54DF8578" id="_x0000_s1027" type="#_x0000_t202" style="position:absolute;margin-left:0;margin-top:25.55pt;width:839.35pt;height:103.5pt;rotation:90;z-index:251661312;visibility:visible;mso-wrap-style:square;mso-width-percent:0;mso-height-percent:0;mso-wrap-distance-left:9pt;mso-wrap-distance-top:3.6pt;mso-wrap-distance-right:9pt;mso-wrap-distance-bottom:3.6pt;mso-position-horizontal:left;mso-position-horizontal-relative:page;mso-position-vertical:absolute;mso-position-vertical-relative:text;mso-width-percent:0;mso-height-percent:0;mso-width-relative:margin;mso-height-relative:margin;v-text-anchor:middle" o:gfxdata="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" fillcolor="#5b9bd5 [3204]" stroked="f">
                 <v:textbox inset="10mm,,10mm">
                   <w:txbxContent>
                     <w:p>
@@ -1191,7 +1187,7 @@
                           <w:sz w:val="32"/>
                           <w:szCs w:val="32"/>
                         </w:rPr>
-                        <w:t>Sunday 11th January 2015</w:t>
+                        <w:t>Saturday 2nd March 2019</w:t>
                       </w:r>
                     </w:p>
                     <w:p>
@@ -1277,7 +1273,7 @@
         <w:rPr>
           <w:rFonts w:ascii="Arial" w:hAnsi="Arial" w:cs="Arial"/>
         </w:rPr>
-        <w:t>January</w:t>
+        <w:t>Feb</w:t>
       </w:r>
       <w:r>
         <w:rPr>
@@ -1289,7 +1285,7 @@
         <w:rPr>
           <w:rFonts w:ascii="Arial" w:hAnsi="Arial" w:cs="Arial"/>
         </w:rPr>
-        <w:t>8</w:t>
+        <w:t>19</w:t>
       </w:r>
       <w:r>
         <w:rPr>
@@ -1297,13 +1293,29 @@
           <w:sz w:val="13"/>
           <w:szCs w:val="13"/>
         </w:rPr>
-        <w:t xml:space="preserve">th </w:t>
-      </w:r>
-      <w:r>
-        <w:rPr>
-          <w:rFonts w:ascii="Arial" w:hAnsi="Arial" w:cs="Arial"/>
-        </w:rPr>
-        <w:t>2015</w:t>
+        <w:t>t</w:t>
+      </w:r>
+      <w:bookmarkStart w:id="0" w:name="_GoBack"/>
+      <w:bookmarkEnd w:id="0"/>
+      <w:r>
+        <w:rPr>
+          <w:rFonts w:ascii="Arial" w:hAnsi="Arial" w:cs="Arial"/>
+          <w:sz w:val="13"/>
+          <w:szCs w:val="13"/>
+        </w:rPr>
+        <w:t xml:space="preserve">h </w:t>
+      </w:r>
+      <w:r>
+        <w:rPr>
+          <w:rFonts w:ascii="Arial" w:hAnsi="Arial" w:cs="Arial"/>
+        </w:rPr>
+        <w:t>201</w:t>
+      </w:r>
+      <w:r>
+        <w:rPr>
+          <w:rFonts w:ascii="Arial" w:hAnsi="Arial" w:cs="Arial"/>
+        </w:rPr>
+        <w:t>9</w:t>
       </w:r>
       <w:r>
         <w:rPr>
@@ -1466,7 +1478,7 @@
         <mc:AlternateContent>
           <mc:Choice Requires="wps">
             <w:drawing>
-              <wp:anchor distT="45720" distB="45720" distL="114300" distR="114300" simplePos="0" relativeHeight="251663360" behindDoc="0" locked="0" layoutInCell="1" allowOverlap="1" wp14:anchorId="0F2FB943" wp14:editId="34E2F909">
+              <wp:anchor distT="45720" distB="45720" distL="114300" distR="114300" simplePos="0" relativeHeight="251663360" behindDoc="0" locked="0" layoutInCell="1" allowOverlap="1" wp14:anchorId="6B631038" wp14:editId="52722D0D">
                 <wp:simplePos x="0" y="0"/>
                 <wp:positionH relativeFrom="column">
                   <wp:posOffset>627380</wp:posOffset>
@@ -1529,7 +1541,7 @@
           </mc:Choice>
           <mc:Fallback>
             <w:pict>
-              <v:shape w14:anchorId="0F2FB943" id="_x0000_s1028" type="#_x0000_t202" style="position:absolute;margin-left:49.4pt;margin-top:21.6pt;width:155.9pt;height:16.95pt;z-index:251663360;visibility:visible;mso-wrap-style:square;mso-width-percent:0;mso-height-percent:0;mso-wrap-distance-left:9pt;mso-wrap-distance-top:3.6pt;mso-wrap-distance-right:9pt;mso-wrap-distance-bottom:3.6pt;mso-position-horizontal:absolute;mso-position-horizontal-relative:text;mso-position-vertical:absolute;mso-position-vertical-relative:text;mso-width-percent:0;mso-height-percent:0;mso-width-relative:margin;mso-height-relative:margin;v-text-anchor:top" o:gfxdata="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">
+              <v:shape w14:anchorId="6B631038" id="_x0000_s1028" type="#_x0000_t202" style="position:absolute;margin-left:49.4pt;margin-top:21.6pt;width:155.9pt;height:16.95pt;z-index:251663360;visibility:visible;mso-wrap-style:square;mso-width-percent:0;mso-height-percent:0;mso-wrap-distance-left:9pt;mso-wrap-distance-top:3.6pt;mso-wrap-distance-right:9pt;mso-wrap-distance-bottom:3.6pt;mso-position-horizontal:absolute;mso-position-horizontal-relative:text;mso-position-vertical:absolute;mso-position-vertical-relative:text;mso-width-percent:0;mso-height-percent:0;mso-width-relative:margin;mso-height-relative:margin;v-text-anchor:top" o:gfxdata="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">
                 <v:textbox>
                   <w:txbxContent>
                     <w:p/>
@@ -1560,7 +1572,7 @@
         <mc:AlternateContent>
           <mc:Choice Requires="wps">
             <w:drawing>
-              <wp:anchor distT="45720" distB="45720" distL="114300" distR="114300" simplePos="0" relativeHeight="251665408" behindDoc="0" locked="0" layoutInCell="1" allowOverlap="1" wp14:anchorId="15706607" wp14:editId="1406D7EA">
+              <wp:anchor distT="45720" distB="45720" distL="114300" distR="114300" simplePos="0" relativeHeight="251665408" behindDoc="0" locked="0" layoutInCell="1" allowOverlap="1" wp14:anchorId="01373D8B" wp14:editId="3F40AD9A">
                 <wp:simplePos x="0" y="0"/>
                 <wp:positionH relativeFrom="column">
                   <wp:posOffset>4102250</wp:posOffset>
@@ -1623,7 +1635,7 @@
           </mc:Choice>
           <mc:Fallback>
             <w:pict>
-              <v:shape w14:anchorId="15706607" id="Text Box 3" o:spid="_x0000_s1029" type="#_x0000_t202" style="position:absolute;margin-left:323pt;margin-top:.4pt;width:73.35pt;height:16.95pt;z-index:251665408;visibility:visible;mso-wrap-style:square;mso-width-percent:0;mso-height-percent:0;mso-wrap-distance-left:9pt;mso-wrap-distance-top:3.6pt;mso-wrap-distance-right:9pt;mso-wrap-distance-bottom:3.6pt;mso-position-horizontal:absolute;mso-position-horizontal-relative:text;mso-position-vertical:absolute;mso-position-vertical-relative:text;mso-width-percent:0;mso-height-percent:0;mso-width-relative:margin;mso-height-relative:margin;v-text-anchor:top" o:gfxdata="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">
+              <v:shape w14:anchorId="01373D8B" id="Text Box 3" o:spid="_x0000_s1029" type="#_x0000_t202" style="position:absolute;margin-left:323pt;margin-top:.4pt;width:73.35pt;height:16.95pt;z-index:251665408;visibility:visible;mso-wrap-style:square;mso-width-percent:0;mso-height-percent:0;mso-wrap-distance-left:9pt;mso-wrap-distance-top:3.6pt;mso-wrap-distance-right:9pt;mso-wrap-distance-bottom:3.6pt;mso-position-horizontal:absolute;mso-position-horizontal-relative:text;mso-position-vertical:absolute;mso-position-vertical-relative:text;mso-width-percent:0;mso-height-percent:0;mso-width-relative:margin;mso-height-relative:margin;v-text-anchor:top" o:gfxdata="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">
                 <v:textbox>
                   <w:txbxContent>
                     <w:p/>
@@ -1676,7 +1688,7 @@
         <mc:AlternateContent>
           <mc:Choice Requires="wps">
             <w:drawing>
-              <wp:anchor distT="45720" distB="45720" distL="114300" distR="114300" simplePos="0" relativeHeight="251678720" behindDoc="0" locked="0" layoutInCell="1" allowOverlap="1" wp14:anchorId="32C2AB6E" wp14:editId="71377A1E">
+              <wp:anchor distT="45720" distB="45720" distL="114300" distR="114300" simplePos="0" relativeHeight="251678720" behindDoc="0" locked="0" layoutInCell="1" allowOverlap="1" wp14:anchorId="2F50B7F3" wp14:editId="46ADC3C3">
                 <wp:simplePos x="0" y="0"/>
                 <wp:positionH relativeFrom="column">
                   <wp:posOffset>3416935</wp:posOffset>
@@ -1819,7 +1831,7 @@
           </mc:Choice>
           <mc:Fallback>
             <w:pict>
-              <v:shape w14:anchorId="32C2AB6E" id="_x0000_s1030" type="#_x0000_t202" style="position:absolute;margin-left:269.05pt;margin-top:8.7pt;width:185.7pt;height:137.1pt;z-index:251678720;visibility:visible;mso-wrap-style:square;mso-width-percent:0;mso-height-percent:0;mso-wrap-distance-left:9pt;mso-wrap-distance-top:3.6pt;mso-wrap-distance-right:9pt;mso-wrap-distance-bottom:3.6pt;mso-position-horizontal:absolute;mso-position-horizontal-relative:text;mso-position-vertical:absolute;mso-position-vertical-relative:text;mso-width-percent:0;mso-height-percent:0;mso-width-relative:margin;mso-height-relative:margin;v-text-anchor:top" o:gfxdata="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" stroked="f">
+              <v:shape w14:anchorId="2F50B7F3" id="_x0000_s1030" type="#_x0000_t202" style="position:absolute;margin-left:269.05pt;margin-top:8.7pt;width:185.7pt;height:137.1pt;z-index:251678720;visibility:visible;mso-wrap-style:square;mso-width-percent:0;mso-height-percent:0;mso-wrap-distance-left:9pt;mso-wrap-distance-top:3.6pt;mso-wrap-distance-right:9pt;mso-wrap-distance-bottom:3.6pt;mso-position-horizontal:absolute;mso-position-horizontal-relative:text;mso-position-vertical:absolute;mso-position-vertical-relative:text;mso-width-percent:0;mso-height-percent:0;mso-width-relative:margin;mso-height-relative:margin;v-text-anchor:top" o:gfxdata="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" stroked="f">
                 <v:textbox>
                   <w:txbxContent>
                     <w:p>
@@ -1923,7 +1935,7 @@
         <mc:AlternateContent>
           <mc:Choice Requires="wps">
             <w:drawing>
-              <wp:anchor distT="0" distB="0" distL="114300" distR="114300" simplePos="0" relativeHeight="251674624" behindDoc="0" locked="0" layoutInCell="1" allowOverlap="1" wp14:anchorId="3EB06D87" wp14:editId="116698FB">
+              <wp:anchor distT="0" distB="0" distL="114300" distR="114300" simplePos="0" relativeHeight="251674624" behindDoc="0" locked="0" layoutInCell="1" allowOverlap="1" wp14:anchorId="133BEB8E" wp14:editId="7CC866A5">
                 <wp:simplePos x="0" y="0"/>
                 <wp:positionH relativeFrom="column">
                   <wp:posOffset>2986069</wp:posOffset>
@@ -2020,7 +2032,7 @@
         <mc:AlternateContent>
           <mc:Choice Requires="wps">
             <w:drawing>
-              <wp:anchor distT="45720" distB="45720" distL="114300" distR="114300" simplePos="0" relativeHeight="251667456" behindDoc="0" locked="0" layoutInCell="1" allowOverlap="1" wp14:anchorId="7CAC08B6" wp14:editId="6ED71A76">
+              <wp:anchor distT="45720" distB="45720" distL="114300" distR="114300" simplePos="0" relativeHeight="251667456" behindDoc="0" locked="0" layoutInCell="1" allowOverlap="1" wp14:anchorId="2F16D3C2" wp14:editId="19C69138">
                 <wp:simplePos x="0" y="0"/>
                 <wp:positionH relativeFrom="column">
                   <wp:posOffset>634838</wp:posOffset>
@@ -2083,7 +2095,7 @@
           </mc:Choice>
           <mc:Fallback>
             <w:pict>
-              <v:shape w14:anchorId="7CAC08B6" id="Text Box 4" o:spid="_x0000_s1031" type="#_x0000_t202" style="position:absolute;margin-left:50pt;margin-top:.3pt;width:155.9pt;height:16.95pt;z-index:251667456;visibility:visible;mso-wrap-style:square;mso-width-percent:0;mso-height-percent:0;mso-wrap-distance-left:9pt;mso-wrap-distance-top:3.6pt;mso-wrap-distance-right:9pt;mso-wrap-distance-bottom:3.6pt;mso-position-horizontal:absolute;mso-position-horizontal-relative:text;mso-position-vertical:absolute;mso-position-vertical-relative:text;mso-width-percent:0;mso-height-percent:0;mso-width-relative:margin;mso-height-relative:margin;v-text-anchor:top" o:gfxdata="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">
+              <v:shape w14:anchorId="2F16D3C2" id="Text Box 4" o:spid="_x0000_s1031" type="#_x0000_t202" style="position:absolute;margin-left:50pt;margin-top:.3pt;width:155.9pt;height:16.95pt;z-index:251667456;visibility:visible;mso-wrap-style:square;mso-width-percent:0;mso-height-percent:0;mso-wrap-distance-left:9pt;mso-wrap-distance-top:3.6pt;mso-wrap-distance-right:9pt;mso-wrap-distance-bottom:3.6pt;mso-position-horizontal:absolute;mso-position-horizontal-relative:text;mso-position-vertical:absolute;mso-position-vertical-relative:text;mso-width-percent:0;mso-height-percent:0;mso-width-relative:margin;mso-height-relative:margin;v-text-anchor:top" o:gfxdata="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">
                 <v:textbox>
                   <w:txbxContent>
                     <w:p/>
@@ -2123,7 +2135,7 @@
         <mc:AlternateContent>
           <mc:Choice Requires="wps">
             <w:drawing>
-              <wp:anchor distT="45720" distB="45720" distL="114300" distR="114300" simplePos="0" relativeHeight="251669504" behindDoc="0" locked="0" layoutInCell="1" allowOverlap="1" wp14:anchorId="75CA0A1B" wp14:editId="62F2AF2C">
+              <wp:anchor distT="45720" distB="45720" distL="114300" distR="114300" simplePos="0" relativeHeight="251669504" behindDoc="0" locked="0" layoutInCell="1" allowOverlap="1" wp14:anchorId="71BDDFB7" wp14:editId="1C3C6F89">
                 <wp:simplePos x="0" y="0"/>
                 <wp:positionH relativeFrom="column">
                   <wp:posOffset>628241</wp:posOffset>
@@ -2186,7 +2198,7 @@
           </mc:Choice>
           <mc:Fallback>
             <w:pict>
-              <v:shape w14:anchorId="75CA0A1B" id="Text Box 5" o:spid="_x0000_s1032" type="#_x0000_t202" style="position:absolute;margin-left:49.45pt;margin-top:.45pt;width:155.9pt;height:16.95pt;z-index:251669504;visibility:visible;mso-wrap-style:square;mso-width-percent:0;mso-height-percent:0;mso-wrap-distance-left:9pt;mso-wrap-distance-top:3.6pt;mso-wrap-distance-right:9pt;mso-wrap-distance-bottom:3.6pt;mso-position-horizontal:absolute;mso-position-horizontal-relative:text;mso-position-vertical:absolute;mso-position-vertical-relative:text;mso-width-percent:0;mso-height-percent:0;mso-width-relative:margin;mso-height-relative:margin;v-text-anchor:top" o:gfxdata="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">
+              <v:shape w14:anchorId="71BDDFB7" id="Text Box 5" o:spid="_x0000_s1032" type="#_x0000_t202" style="position:absolute;margin-left:49.45pt;margin-top:.45pt;width:155.9pt;height:16.95pt;z-index:251669504;visibility:visible;mso-wrap-style:square;mso-width-percent:0;mso-height-percent:0;mso-wrap-distance-left:9pt;mso-wrap-distance-top:3.6pt;mso-wrap-distance-right:9pt;mso-wrap-distance-bottom:3.6pt;mso-position-horizontal:absolute;mso-position-horizontal-relative:text;mso-position-vertical:absolute;mso-position-vertical-relative:text;mso-width-percent:0;mso-height-percent:0;mso-width-relative:margin;mso-height-relative:margin;v-text-anchor:top" o:gfxdata="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">
                 <v:textbox>
                   <w:txbxContent>
                     <w:p/>
@@ -2214,7 +2226,7 @@
         <mc:AlternateContent>
           <mc:Choice Requires="wps">
             <w:drawing>
-              <wp:anchor distT="45720" distB="45720" distL="114300" distR="114300" simplePos="0" relativeHeight="251671552" behindDoc="0" locked="0" layoutInCell="1" allowOverlap="1" wp14:anchorId="7B876A5B" wp14:editId="150817A0">
+              <wp:anchor distT="45720" distB="45720" distL="114300" distR="114300" simplePos="0" relativeHeight="251671552" behindDoc="0" locked="0" layoutInCell="1" allowOverlap="1" wp14:anchorId="558F9E94" wp14:editId="01C37C5F">
                 <wp:simplePos x="0" y="0"/>
                 <wp:positionH relativeFrom="column">
                   <wp:posOffset>628015</wp:posOffset>
@@ -2277,7 +2289,7 @@
           </mc:Choice>
           <mc:Fallback>
             <w:pict>
-              <v:shape w14:anchorId="7B876A5B" id="Text Box 6" o:spid="_x0000_s1033" type="#_x0000_t202" style="position:absolute;margin-left:49.45pt;margin-top:.85pt;width:155.9pt;height:16.95pt;z-index:251671552;visibility:visible;mso-wrap-style:square;mso-width-percent:0;mso-height-percent:0;mso-wrap-distance-left:9pt;mso-wrap-distance-top:3.6pt;mso-wrap-distance-right:9pt;mso-wrap-distance-bottom:3.6pt;mso-position-horizontal:absolute;mso-position-horizontal-relative:text;mso-position-vertical:absolute;mso-position-vertical-relative:text;mso-width-percent:0;mso-height-percent:0;mso-width-relative:margin;mso-height-relative:margin;v-text-anchor:top" o:gfxdata="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">
+              <v:shape w14:anchorId="558F9E94" id="Text Box 6" o:spid="_x0000_s1033" type="#_x0000_t202" style="position:absolute;margin-left:49.45pt;margin-top:.85pt;width:155.9pt;height:16.95pt;z-index:251671552;visibility:visible;mso-wrap-style:square;mso-width-percent:0;mso-height-percent:0;mso-wrap-distance-left:9pt;mso-wrap-distance-top:3.6pt;mso-wrap-distance-right:9pt;mso-wrap-distance-bottom:3.6pt;mso-position-horizontal:absolute;mso-position-horizontal-relative:text;mso-position-vertical:absolute;mso-position-vertical-relative:text;mso-width-percent:0;mso-height-percent:0;mso-width-relative:margin;mso-height-relative:margin;v-text-anchor:top" o:gfxdata="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">
                 <v:textbox>
                   <w:txbxContent>
                     <w:p/>
@@ -2311,7 +2323,7 @@
         <mc:AlternateContent>
           <mc:Choice Requires="wps">
             <w:drawing>
-              <wp:anchor distT="0" distB="0" distL="114300" distR="114300" simplePos="0" relativeHeight="251679744" behindDoc="0" locked="0" layoutInCell="1" allowOverlap="1" wp14:anchorId="62DC2F32" wp14:editId="340B8FB9">
+              <wp:anchor distT="0" distB="0" distL="114300" distR="114300" simplePos="0" relativeHeight="251679744" behindDoc="0" locked="0" layoutInCell="1" allowOverlap="1" wp14:anchorId="4386EB81" wp14:editId="2A05870A">
                 <wp:simplePos x="0" y="0"/>
                 <wp:positionH relativeFrom="column">
                   <wp:posOffset>3963253</wp:posOffset>
@@ -2402,7 +2414,7 @@
           </mc:Choice>
           <mc:Fallback>
             <w:pict>
-              <v:shape w14:anchorId="62DC2F32" id="Text Box 11" o:spid="_x0000_s1034" type="#_x0000_t202" style="position:absolute;margin-left:312.05pt;margin-top:16.85pt;width:99.95pt;height:22pt;z-index:251679744;visibility:visible;mso-wrap-style:square;mso-height-percent:0;mso-wrap-distance-left:9pt;mso-wrap-distance-top:0;mso-wrap-distance-right:9pt;mso-wrap-distance-bottom:0;mso-position-horizontal:absolute;mso-position-horizontal-relative:text;mso-position-vertical:absolute;mso-position-vertical-relative:text;mso-height-percent:0;mso-height-relative:margin;v-text-anchor:top" o:gfxdata="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" fillcolor="white [3201]" strokeweight="1pt">
+              <v:shape w14:anchorId="4386EB81" id="Text Box 11" o:spid="_x0000_s1034" type="#_x0000_t202" style="position:absolute;margin-left:312.05pt;margin-top:16.85pt;width:99.95pt;height:22pt;z-index:251679744;visibility:visible;mso-wrap-style:square;mso-height-percent:0;mso-wrap-distance-left:9pt;mso-wrap-distance-top:0;mso-wrap-distance-right:9pt;mso-wrap-distance-bottom:0;mso-position-horizontal:absolute;mso-position-horizontal-relative:text;mso-position-vertical:absolute;mso-position-vertical-relative:text;mso-height-percent:0;mso-height-relative:margin;v-text-anchor:top" o:gfxdata="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" fillcolor="white [3201]" strokeweight="1pt">
                 <v:textbox>
                   <w:txbxContent>
                     <w:p>
@@ -2442,7 +2454,7 @@
         <mc:AlternateContent>
           <mc:Choice Requires="wps">
             <w:drawing>
-              <wp:anchor distT="45720" distB="45720" distL="114300" distR="114300" simplePos="0" relativeHeight="251673600" behindDoc="0" locked="0" layoutInCell="1" allowOverlap="1" wp14:anchorId="5743C4C1" wp14:editId="5DDFF874">
+              <wp:anchor distT="45720" distB="45720" distL="114300" distR="114300" simplePos="0" relativeHeight="251673600" behindDoc="0" locked="0" layoutInCell="1" allowOverlap="1" wp14:anchorId="311A4694" wp14:editId="58125B3B">
                 <wp:simplePos x="0" y="0"/>
                 <wp:positionH relativeFrom="column">
                   <wp:posOffset>628015</wp:posOffset>
@@ -2505,7 +2517,7 @@
           </mc:Choice>
           <mc:Fallback>
             <w:pict>
-              <v:shape w14:anchorId="5743C4C1" id="Text Box 7" o:spid="_x0000_s1035" type="#_x0000_t202" style="position:absolute;margin-left:49.45pt;margin-top:.35pt;width:155.9pt;height:16.95pt;z-index:251673600;visibility:visible;mso-wrap-style:square;mso-width-percent:0;mso-height-percent:0;mso-wrap-distance-left:9pt;mso-wrap-distance-top:3.6pt;mso-wrap-distance-right:9pt;mso-wrap-distance-bottom:3.6pt;mso-position-horizontal:absolute;mso-position-horizontal-relative:text;mso-position-vertical:absolute;mso-position-vertical-relative:text;mso-width-percent:0;mso-height-percent:0;mso-width-relative:margin;mso-height-relative:margin;v-text-anchor:top" o:gfxdata="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">
+              <v:shape w14:anchorId="311A4694" id="Text Box 7" o:spid="_x0000_s1035" type="#_x0000_t202" style="position:absolute;margin-left:49.45pt;margin-top:.35pt;width:155.9pt;height:16.95pt;z-index:251673600;visibility:visible;mso-wrap-style:square;mso-width-percent:0;mso-height-percent:0;mso-wrap-distance-left:9pt;mso-wrap-distance-top:3.6pt;mso-wrap-distance-right:9pt;mso-wrap-distance-bottom:3.6pt;mso-position-horizontal:absolute;mso-position-horizontal-relative:text;mso-position-vertical:absolute;mso-position-vertical-relative:text;mso-width-percent:0;mso-height-percent:0;mso-width-relative:margin;mso-height-relative:margin;v-text-anchor:top" o:gfxdata="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">
                 <v:textbox>
                   <w:txbxContent>
                     <w:p/>
@@ -2604,7 +2616,6 @@
           <w:szCs w:val="20"/>
         </w:rPr>
       </w:pPr>
-      <w:proofErr w:type="gramStart"/>
       <w:r>
         <w:rPr>
           <w:rFonts w:ascii="Arial" w:hAnsi="Arial" w:cs="Arial"/>
@@ -2613,18 +2624,7 @@
           <w:sz w:val="20"/>
           <w:szCs w:val="20"/>
         </w:rPr>
-        <w:t>fencers</w:t>
-      </w:r>
-      <w:proofErr w:type="gramEnd"/>
-      <w:r>
-        <w:rPr>
-          <w:rFonts w:ascii="Arial" w:hAnsi="Arial" w:cs="Arial"/>
-          <w:i/>
-          <w:iCs/>
-          <w:sz w:val="20"/>
-          <w:szCs w:val="20"/>
-        </w:rPr>
-        <w:t xml:space="preserve"> compete at their own risk. The organisers’ word is final. The organisers cannot be</w:t>
+        <w:t>fencers compete at their own risk. The organisers’ word is final. The organisers cannot be</w:t>
       </w:r>
     </w:p>
     <w:p>
@@ -2644,7 +2644,6 @@
           <w:szCs w:val="20"/>
         </w:rPr>
       </w:pPr>
-      <w:proofErr w:type="gramStart"/>
       <w:r>
         <w:rPr>
           <w:rFonts w:ascii="Arial" w:hAnsi="Arial" w:cs="Arial"/>
@@ -2653,28 +2652,17 @@
           <w:sz w:val="20"/>
           <w:szCs w:val="20"/>
         </w:rPr>
-        <w:t>held</w:t>
-      </w:r>
-      <w:proofErr w:type="gramEnd"/>
-      <w:r>
-        <w:rPr>
-          <w:rFonts w:ascii="Arial" w:hAnsi="Arial" w:cs="Arial"/>
-          <w:i/>
+        <w:t>held responsible for any accident, loss, damage or injury sustained at the competition.</w:t>
+      </w:r>
+    </w:p>
+    <w:p>
+      <w:pPr>
+        <w:rPr>
+          <w:rFonts w:ascii="Arial" w:hAnsi="Arial" w:cs="Arial"/>
           <w:iCs/>
           <w:sz w:val="20"/>
           <w:szCs w:val="20"/>
         </w:rPr>
-        <w:t xml:space="preserve"> responsible for any accident, loss, damage or injury sustained at the competition.</w:t>
-      </w:r>
-    </w:p>
-    <w:p>
-      <w:pPr>
-        <w:rPr>
-          <w:rFonts w:ascii="Arial" w:hAnsi="Arial" w:cs="Arial"/>
-          <w:iCs/>
-          <w:sz w:val="20"/>
-          <w:szCs w:val="20"/>
-        </w:rPr>
       </w:pPr>
       <w:r>
         <w:rPr>
@@ -2685,7 +2673,7 @@
         <mc:AlternateContent>
           <mc:Choice Requires="wps">
             <w:drawing>
-              <wp:anchor distT="45720" distB="45720" distL="114300" distR="114300" simplePos="0" relativeHeight="251676672" behindDoc="0" locked="0" layoutInCell="1" allowOverlap="1" wp14:anchorId="2B2A6984" wp14:editId="151EA47A">
+              <wp:anchor distT="45720" distB="45720" distL="114300" distR="114300" simplePos="0" relativeHeight="251676672" behindDoc="0" locked="0" layoutInCell="1" allowOverlap="1" wp14:anchorId="5342BA81" wp14:editId="41F9B90F">
                 <wp:simplePos x="0" y="0"/>
                 <wp:positionH relativeFrom="column">
                   <wp:posOffset>574675</wp:posOffset>
@@ -2748,7 +2736,7 @@
           </mc:Choice>
           <mc:Fallback>
             <w:pict>
-              <v:shape w14:anchorId="2B2A6984" id="Text Box 9" o:spid="_x0000_s1036" type="#_x0000_t202" style="position:absolute;margin-left:45.25pt;margin-top:18.55pt;width:212.3pt;height:35.75pt;z-index:251676672;visibility:visible;mso-wrap-style:square;mso-width-percent:0;mso-height-percent:0;mso-wrap-distance-left:9pt;mso-wrap-distance-top:3.6pt;mso-wrap-distance-right:9pt;mso-wrap-distance-bottom:3.6pt;mso-position-horizontal:absolute;mso-position-horizontal-relative:text;mso-position-vertical:absolute;mso-position-vertical-relative:text;mso-width-percent:0;mso-height-percent:0;mso-width-relative:margin;mso-height-relative:margin;v-text-anchor:top" o:gfxdata="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">
+              <v:shape w14:anchorId="5342BA81" id="Text Box 9" o:spid="_x0000_s1036" type="#_x0000_t202" style="position:absolute;margin-left:45.25pt;margin-top:18.55pt;width:212.3pt;height:35.75pt;z-index:251676672;visibility:visible;mso-wrap-style:square;mso-width-percent:0;mso-height-percent:0;mso-wrap-distance-left:9pt;mso-wrap-distance-top:3.6pt;mso-wrap-distance-right:9pt;mso-wrap-distance-bottom:3.6pt;mso-position-horizontal:absolute;mso-position-horizontal-relative:text;mso-position-vertical:absolute;mso-position-vertical-relative:text;mso-width-percent:0;mso-height-percent:0;mso-width-relative:margin;mso-height-relative:margin;v-text-anchor:top" o:gfxdata="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">
                 <v:textbox>
                   <w:txbxContent>
                     <w:p/>
@@ -2831,7 +2819,7 @@
 </file>
 
 <file path=word/styles.xml><?xml version="1.0" encoding="utf-8"?>
-<w:styles xmlns:mc="http://schemas.openxmlformats.org/markup-compatibility/2006" xmlns:r="http://schemas.openxmlformats.org/officeDocument/2006/relationships" xmlns:w="http://schemas.openxmlformats.org/wordprocessingml/2006/main" xmlns:w14="http://schemas.microsoft.com/office/word/2010/wordml" xmlns:w15="http://schemas.microsoft.com/office/word/2012/wordml" mc:Ignorable="w14 w15">
+<w:styles xmlns:mc="http://schemas.openxmlformats.org/markup-compatibility/2006" xmlns:r="http://schemas.openxmlformats.org/officeDocument/2006/relationships" xmlns:w="http://schemas.openxmlformats.org/wordprocessingml/2006/main" xmlns:w14="http://schemas.microsoft.com/office/word/2010/wordml" xmlns:w15="http://schemas.microsoft.com/office/word/2012/wordml" xmlns:w16cid="http://schemas.microsoft.com/office/word/2016/wordml/cid" xmlns:w16se="http://schemas.microsoft.com/office/word/2015/wordml/symex" mc:Ignorable="w14 w15 w16se w16cid">
   <w:docDefaults>
     <w:rPrDefault>
       <w:rPr>
@@ -2847,7 +2835,7 @@
       </w:pPr>
     </w:pPrDefault>
   </w:docDefaults>
-  <w:latentStyles w:defLockedState="0" w:defUIPriority="99" w:defSemiHidden="0" w:defUnhideWhenUsed="0" w:defQFormat="0" w:count="371">
+  <w:latentStyles w:defLockedState="0" w:defUIPriority="99" w:defSemiHidden="0" w:defUnhideWhenUsed="0" w:defQFormat="0" w:count="375">
     <w:lsdException w:name="Normal" w:uiPriority="0" w:qFormat="1"/>
     <w:lsdException w:name="heading 1" w:uiPriority="9" w:qFormat="1"/>
     <w:lsdException w:name="heading 2" w:semiHidden="1" w:uiPriority="9" w:unhideWhenUsed="1" w:qFormat="1"/>
@@ -2953,7 +2941,6 @@
     <w:lsdException w:name="HTML Sample" w:semiHidden="1" w:unhideWhenUsed="1"/>
     <w:lsdException w:name="HTML Typewriter" w:semiHidden="1" w:unhideWhenUsed="1"/>
     <w:lsdException w:name="HTML Variable" w:semiHidden="1" w:unhideWhenUsed="1"/>
-    <w:lsdException w:name="Normal Table" w:semiHidden="1" w:unhideWhenUsed="1"/>
     <w:lsdException w:name="annotation subject" w:semiHidden="1" w:unhideWhenUsed="1"/>
     <w:lsdException w:name="No List" w:semiHidden="1" w:unhideWhenUsed="1"/>
     <w:lsdException w:name="Outline List 1" w:semiHidden="1" w:unhideWhenUsed="1"/>
@@ -2997,10 +2984,8 @@
     <w:lsdException w:name="Table Elegant" w:semiHidden="1" w:unhideWhenUsed="1"/>
     <w:lsdException w:name="Table Professional" w:semiHidden="1" w:unhideWhenUsed="1"/>
     <w:lsdException w:name="Table Subtle 1" w:semiHidden="1" w:unhideWhenUsed="1"/>
-    <w:lsdException w:name="Table Subtle 2" w:semiHidden="1" w:unhideWhenUsed="1"/>
     <w:lsdException w:name="Table Web 1" w:semiHidden="1" w:unhideWhenUsed="1"/>
     <w:lsdException w:name="Table Web 2" w:semiHidden="1" w:unhideWhenUsed="1"/>
-    <w:lsdException w:name="Table Web 3" w:semiHidden="1" w:unhideWhenUsed="1"/>
     <w:lsdException w:name="Balloon Text" w:semiHidden="1" w:unhideWhenUsed="1"/>
     <w:lsdException w:name="Table Grid" w:uiPriority="39"/>
     <w:lsdException w:name="Table Theme" w:semiHidden="1" w:unhideWhenUsed="1"/>
@@ -3219,6 +3204,10 @@
     <w:lsdException w:name="List Table 5 Dark Accent 6" w:uiPriority="50"/>
     <w:lsdException w:name="List Table 6 Colorful Accent 6" w:uiPriority="51"/>
     <w:lsdException w:name="List Table 7 Colorful Accent 6" w:uiPriority="52"/>
+    <w:lsdException w:name="Mention" w:semiHidden="1" w:unhideWhenUsed="1"/>
+    <w:lsdException w:name="Smart Hyperlink" w:semiHidden="1" w:unhideWhenUsed="1"/>
+    <w:lsdException w:name="Hashtag" w:semiHidden="1" w:unhideWhenUsed="1"/>
+    <w:lsdException w:name="Unresolved Mention" w:semiHidden="1" w:unhideWhenUsed="1"/>
   </w:latentStyles>
   <w:style w:type="paragraph" w:default="1" w:styleId="Normal">
     <w:name w:val="Normal"/>
@@ -3531,7 +3520,7 @@
 </file>
 
 <file path=customXml/itemProps1.xml><?xml version="1.0" encoding="utf-8"?>
-<ds:datastoreItem xmlns:ds="http://schemas.openxmlformats.org/officeDocument/2006/customXml" ds:itemID="{1B7AD463-3416-4442-80F7-8ABA9DAE2CD3}">
+<ds:datastoreItem xmlns:ds="http://schemas.openxmlformats.org/officeDocument/2006/customXml" ds:itemID="{74D07BDA-512F-47EB-BA84-F1EE8D06187B}">
   <ds:schemaRefs>
     <ds:schemaRef ds:uri="http://schemas.openxmlformats.org/officeDocument/2006/bibliography"/>
   </ds:schemaRefs>

</xml_diff>